<commit_message>
adding high fidelity doc (not finished yet)
</commit_message>
<xml_diff>
--- a/ProjectDocs/UserFeedback.docx
+++ b/ProjectDocs/UserFeedback.docx
@@ -10,6 +10,8 @@
           <w:rFonts w:cstheme="minorHAnsi"/>
         </w:rPr>
       </w:pPr>
+      <w:bookmarkStart w:id="0" w:name="_GoBack"/>
+      <w:bookmarkEnd w:id="0"/>
       <w:r>
         <w:rPr>
           <w:rFonts w:cstheme="minorHAnsi"/>
@@ -64,8 +66,6 @@
         </w:rPr>
         <w:t>.</w:t>
       </w:r>
-      <w:bookmarkStart w:id="0" w:name="_GoBack"/>
-      <w:bookmarkEnd w:id="0"/>
     </w:p>
     <w:p>
       <w:pPr>
@@ -866,8 +866,30 @@
         <w:rPr>
           <w:rFonts w:cstheme="minorHAnsi"/>
         </w:rPr>
-        <w:t>Put a slider bar and text box for Prh and Pk</w:t>
-      </w:r>
+        <w:t xml:space="preserve">Put a slider bar and text box for </w:t>
+      </w:r>
+      <w:proofErr w:type="spellStart"/>
+      <w:r>
+        <w:rPr>
+          <w:rFonts w:cstheme="minorHAnsi"/>
+        </w:rPr>
+        <w:t>Prh</w:t>
+      </w:r>
+      <w:proofErr w:type="spellEnd"/>
+      <w:r>
+        <w:rPr>
+          <w:rFonts w:cstheme="minorHAnsi"/>
+        </w:rPr>
+        <w:t xml:space="preserve"> and </w:t>
+      </w:r>
+      <w:proofErr w:type="spellStart"/>
+      <w:r>
+        <w:rPr>
+          <w:rFonts w:cstheme="minorHAnsi"/>
+        </w:rPr>
+        <w:t>Pk</w:t>
+      </w:r>
+      <w:proofErr w:type="spellEnd"/>
     </w:p>
     <w:p>
       <w:pPr>
@@ -1076,6 +1098,121 @@
           <w:szCs w:val="24"/>
         </w:rPr>
       </w:pPr>
+      <w:r>
+        <w:rPr>
+          <w:rFonts w:ascii="Times New Roman" w:hAnsi="Times New Roman" w:cs="Times New Roman"/>
+          <w:noProof/>
+          <w:sz w:val="24"/>
+          <w:szCs w:val="24"/>
+        </w:rPr>
+        <mc:AlternateContent>
+          <mc:Choice Requires="wpi">
+            <w:drawing>
+              <wp:anchor distT="0" distB="0" distL="114300" distR="114300" simplePos="0" relativeHeight="251689984" behindDoc="0" locked="0" layoutInCell="1" allowOverlap="1" wp14:anchorId="51F54527" wp14:editId="4A062E10">
+                <wp:simplePos x="0" y="0"/>
+                <wp:positionH relativeFrom="column">
+                  <wp:posOffset>3957955</wp:posOffset>
+                </wp:positionH>
+                <wp:positionV relativeFrom="paragraph">
+                  <wp:posOffset>2646045</wp:posOffset>
+                </wp:positionV>
+                <wp:extent cx="2183945" cy="1058810"/>
+                <wp:effectExtent l="38100" t="57150" r="64135" b="65405"/>
+                <wp:wrapNone/>
+                <wp:docPr id="26" name="Ink 26"/>
+                <wp:cNvGraphicFramePr/>
+                <a:graphic xmlns:a="http://schemas.openxmlformats.org/drawingml/2006/main">
+                  <a:graphicData uri="http://schemas.microsoft.com/office/word/2010/wordprocessingInk">
+                    <w14:contentPart bwMode="auto" r:id="rId6">
+                      <w14:nvContentPartPr>
+                        <w14:cNvContentPartPr/>
+                      </w14:nvContentPartPr>
+                      <w14:xfrm>
+                        <a:off x="0" y="0"/>
+                        <a:ext cx="2183945" cy="1058810"/>
+                      </w14:xfrm>
+                    </w14:contentPart>
+                  </a:graphicData>
+                </a:graphic>
+              </wp:anchor>
+            </w:drawing>
+          </mc:Choice>
+          <mc:Fallback>
+            <w:pict>
+              <v:shapetype w14:anchorId="1189EE78" id="_x0000_t75" coordsize="21600,21600" o:spt="75" o:preferrelative="t" path="m@4@5l@4@11@9@11@9@5xe" filled="f" stroked="f">
+                <v:stroke joinstyle="miter"/>
+                <v:formulas>
+                  <v:f eqn="if lineDrawn pixelLineWidth 0"/>
+                  <v:f eqn="sum @0 1 0"/>
+                  <v:f eqn="sum 0 0 @1"/>
+                  <v:f eqn="prod @2 1 2"/>
+                  <v:f eqn="prod @3 21600 pixelWidth"/>
+                  <v:f eqn="prod @3 21600 pixelHeight"/>
+                  <v:f eqn="sum @0 0 1"/>
+                  <v:f eqn="prod @6 1 2"/>
+                  <v:f eqn="prod @7 21600 pixelWidth"/>
+                  <v:f eqn="sum @8 21600 0"/>
+                  <v:f eqn="prod @7 21600 pixelHeight"/>
+                  <v:f eqn="sum @10 21600 0"/>
+                </v:formulas>
+                <v:path o:extrusionok="f" gradientshapeok="t" o:connecttype="rect"/>
+                <o:lock v:ext="edit" aspectratio="t"/>
+              </v:shapetype>
+              <v:shape id="Ink 26" o:spid="_x0000_s1026" type="#_x0000_t75" style="position:absolute;margin-left:310.25pt;margin-top:206.95pt;width:174.75pt;height:86.2pt;z-index:251689984;visibility:visible;mso-wrap-style:square;mso-wrap-distance-left:9pt;mso-wrap-distance-top:0;mso-wrap-distance-right:9pt;mso-wrap-distance-bottom:0;mso-position-horizontal:absolute;mso-position-horizontal-relative:text;mso-position-vertical:absolute;mso-position-vertical-relative:text" o:gfxdata="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">
+                <v:imagedata r:id="rId7" o:title=""/>
+              </v:shape>
+            </w:pict>
+          </mc:Fallback>
+        </mc:AlternateContent>
+      </w:r>
+      <w:r>
+        <w:rPr>
+          <w:rFonts w:ascii="Times New Roman" w:hAnsi="Times New Roman" w:cs="Times New Roman"/>
+          <w:noProof/>
+          <w:sz w:val="24"/>
+          <w:szCs w:val="24"/>
+        </w:rPr>
+        <mc:AlternateContent>
+          <mc:Choice Requires="wpi">
+            <w:drawing>
+              <wp:anchor distT="0" distB="0" distL="114300" distR="114300" simplePos="0" relativeHeight="251681792" behindDoc="0" locked="0" layoutInCell="1" allowOverlap="1" wp14:anchorId="41399EA9" wp14:editId="1BCEFD6F">
+                <wp:simplePos x="0" y="0"/>
+                <wp:positionH relativeFrom="column">
+                  <wp:posOffset>-165610</wp:posOffset>
+                </wp:positionH>
+                <wp:positionV relativeFrom="paragraph">
+                  <wp:posOffset>2614390</wp:posOffset>
+                </wp:positionV>
+                <wp:extent cx="3789000" cy="798120"/>
+                <wp:effectExtent l="38100" t="57150" r="40640" b="59690"/>
+                <wp:wrapNone/>
+                <wp:docPr id="17" name="Ink 17"/>
+                <wp:cNvGraphicFramePr/>
+                <a:graphic xmlns:a="http://schemas.openxmlformats.org/drawingml/2006/main">
+                  <a:graphicData uri="http://schemas.microsoft.com/office/word/2010/wordprocessingInk">
+                    <w14:contentPart bwMode="auto" r:id="rId8">
+                      <w14:nvContentPartPr>
+                        <w14:cNvContentPartPr/>
+                      </w14:nvContentPartPr>
+                      <w14:xfrm>
+                        <a:off x="0" y="0"/>
+                        <a:ext cx="3789000" cy="798120"/>
+                      </w14:xfrm>
+                    </w14:contentPart>
+                  </a:graphicData>
+                </a:graphic>
+              </wp:anchor>
+            </w:drawing>
+          </mc:Choice>
+          <mc:Fallback>
+            <w:pict>
+              <v:shape w14:anchorId="31256D52" id="Ink 17" o:spid="_x0000_s1026" type="#_x0000_t75" style="position:absolute;margin-left:-14.45pt;margin-top:204.45pt;width:301.2pt;height:65.7pt;z-index:251681792;visibility:visible;mso-wrap-style:square;mso-wrap-distance-left:9pt;mso-wrap-distance-top:0;mso-wrap-distance-right:9pt;mso-wrap-distance-bottom:0;mso-position-horizontal:absolute;mso-position-horizontal-relative:text;mso-position-vertical:absolute;mso-position-vertical-relative:text" o:gfxdata="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">
+                <v:imagedata r:id="rId9" o:title=""/>
+              </v:shape>
+            </w:pict>
+          </mc:Fallback>
+        </mc:AlternateContent>
+      </w:r>
       <w:r>
         <w:rPr>
           <w:rFonts w:ascii="Times New Roman" w:hAnsi="Times New Roman" w:cs="Times New Roman"/>
@@ -1115,7 +1252,7 @@
                     <pic:cNvPicPr/>
                   </pic:nvPicPr>
                   <pic:blipFill>
-                    <a:blip r:embed="rId6">
+                    <a:blip r:embed="rId10">
                       <a:extLst>
                         <a:ext uri="{28A0092B-C50C-407E-A947-70E740481C1C}">
                           <a14:useLocalDpi xmlns:a14="http://schemas.microsoft.com/office/drawing/2010/main" val="0"/>
@@ -4531,7 +4668,7 @@
                 <wp:cNvGraphicFramePr/>
                 <a:graphic xmlns:a="http://schemas.openxmlformats.org/drawingml/2006/main">
                   <a:graphicData uri="http://schemas.microsoft.com/office/word/2010/wordprocessingInk">
-                    <w14:contentPart bwMode="auto" r:id="rId7">
+                    <w14:contentPart bwMode="auto" r:id="rId11">
                       <w14:nvContentPartPr>
                         <w14:cNvContentPartPr/>
                       </w14:nvContentPartPr>
@@ -4567,7 +4704,7 @@
                 <o:lock v:ext="edit" aspectratio="t"/>
               </v:shapetype>
               <v:shape id="Ink 12" o:spid="_x0000_s1026" type="#_x0000_t75" style="position:absolute;margin-left:-6.4pt;margin-top:-17.8pt;width:306.35pt;height:62.3pt;z-index:251670528;visibility:visible;mso-wrap-style:square;mso-wrap-distance-left:9pt;mso-wrap-distance-top:0;mso-wrap-distance-right:9pt;mso-wrap-distance-bottom:0;mso-position-horizontal:absolute;mso-position-horizontal-relative:text;mso-position-vertical:absolute;mso-position-vertical-relative:text" o:gfxdata="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">
-                <v:imagedata r:id="rId8" o:title=""/>
+                <v:imagedata r:id="rId12" o:title=""/>
               </v:shape>
             </w:pict>
           </mc:Fallback>
@@ -6103,6 +6240,68 @@
           <inkml:channelProperty channel="F" name="resolution" value="0" units="1/dev"/>
         </inkml:channelProperties>
       </inkml:inkSource>
+      <inkml:timestamp xml:id="ts0" timeString="2019-12-01T21:42:56.117"/>
+    </inkml:context>
+    <inkml:brush xml:id="br0">
+      <inkml:brushProperty name="width" value="0.1" units="cm"/>
+      <inkml:brushProperty name="height" value="0.1" units="cm"/>
+      <inkml:brushProperty name="color" value="#333333"/>
+    </inkml:brush>
+  </inkml:definitions>
+  <inkml:trace contextRef="#ctx0" brushRef="#br0">177 198 15232,'8'1'-4,"16"5"-35,-51 18-2862,13-9 2489,1 0 0,0 1 1,1 1-1,1 0 0,1 0 0,0 1 1,2 1-1,0-1 0,-2 11 412,-5 18 1150,2 2 0,2 0 0,0 19-1150,-1 25 2144,5-1-1,3 47-2143,7-33 500,5-1 0,6 12-500,4-6-2668,31 100 2668,-18-105-6715,43 94 6715,-48-143-4928,1-5 4352</inkml:trace>
+  <inkml:trace contextRef="#ctx0" brushRef="#br0" timeOffset="402.698">590 189 15232,'2'1'10,"0"0"1,0-1 0,0 1 0,0 1 0,0-1 0,0 0-1,-1 0 1,1 1 0,0-1 0,-1 1 0,1-1 0,0 1-1,-1 0 1,0 0 0,1 0-11,-2 1 120,1 0 0,-1 0-1,0 0 1,0 0 0,0 1 0,-1-1-1,1 0 1,-1 0 0,1 0 0,-2 2-120,2-4 47,-2 15 288,0-1 0,1 1-1,1 0 1,0-1-1,1 1 1,3 12-335,7 28 2118,5 13-2118,-5-26 226,23 133-437,-2 37 211,27 147-279,-22-184-905,44 183-5824,-66-305 4917,0-4-4671</inkml:trace>
+  <inkml:trace contextRef="#ctx0" brushRef="#br0" timeOffset="915.622">2080 48 19327,'23'-12'57,"-13"7"25,0-1-1,0 2 0,0-1 1,1 2-1,0-1 1,-1 1-1,1 1 0,0 0 1,2 0-82,-12 2 4,-1 0 1,1 0-1,0 0 1,0 0-1,0 0 1,-1 0-1,1 1 1,0-1-1,0 0 1,-1 0 0,1 0-1,0 1 1,0-1-1,-1 0 1,1 1-1,0-1 1,-1 1-1,1-1 1,0 1-1,-1-1 1,1 1-1,-1-1 1,1 1-1,-1 0 1,1-1-1,-1 1 1,0 0 0,1-1-1,-1 1 1,0 0-1,1 0 1,-1-1-1,0 1 1,0 0-1,0 0 1,1 0-1,-1-1 1,0 1-1,0 0 1,0 0-1,-1 0 1,1-1-1,0 1-4,-1 5-38,0 0-1,0 0 0,-1-1 0,0 1 0,-2 4 39,-9 17-669,0 0 1,-3-1-1,-11 15 669,3-4-640,-177 251-94,111-165 1005,5 4 0,-37 77-271,56-71-174,5 3-1,6 2 0,7 2 0,6 3 0,-5 46 175,37-130-2773,1-3-6379</inkml:trace>
+  <inkml:trace contextRef="#ctx0" brushRef="#br0" timeOffset="1588.013">2541 811 13696,'0'-1'5,"1"0"1,-1 0 0,1 0 0,-1 0 0,1 0 0,0 1-1,-1-1 1,1 0 0,0 0 0,0 1 0,-1-1 0,1 0 0,0 1-1,0-1 1,0 0 0,0 1 0,0-1 0,0 1 0,0 0-1,0-1 1,0 1-6,25-8 155,-7 7-141,0 0 0,1 2 0,-1 0 0,1 1 0,-1 1 0,0 1 0,14 4-14,13 3 9,24 1 465,0-2 1,0-3 0,1-4-1,69-5-474,-79-1 194,0 0 182,-1-2 1,0-2-1,25-9-376,-58 7 176,-27 9-176,1 0 0,-1-1 0,0 1 1,1 0-1,-1 0 0,0 0 0,0 0 1,1 0-1,-1-1 0,0 1 0,1 0 1,-1 0-1,0 0 0,0-1 0,1 1 0,-1 0 1,0 0-1,0-1 0,0 1 0,1 0 1,-1-1-1,0 1 0,0 0 0,0-1 1,0 1-1,0 0 0,1-1 0,-1 1 0,0 0 1,0-1-1,0 1 0,0 0 0,0-1 1,0 1-1,0 0 0,0-1 0,-1 1 0,1 0 1,0-1-1,0 1 0,0 0 0,0-1 1,0 1-1,0 0 0,-1-1 0,1 1 1,0 0-1,0 0 0,0-1 0,-1 1 0,1 0 1,0 0-1,0-1 0,-1 1 0,1 0 1,0 0-1,-1 0 0,1 0 0,0-1 1,-1 1-1,1 0 0,0 0 0,-1 0 0,1 0 1,0 0-1,-1 0 0,1 0 0,0 0 1,-1 0-1,1 0 0,-5-2 8,1 1-1,-1 0 1,0 0 0,0 0 0,0 1 0,1 0 0,-1 0-1,0 0 1,0 0 0,0 1 0,0 0 0,0 0-1,1 0 1,-1 0 0,-1 1-8,-12 5 18,0 0 0,1 2-1,-7 3-17,-38 25-373,1 2-1,-47 41 374,8 4-63,-12 20 63,7 1-131,4 4 1,-33 53 130,76-85-233,4 2-1,4 3 1,3 2-1,-7 25 234,48-97-1277,1 0 0,0 0 0,1 1 1,1-1-1,0 1 0,0 0 0,1 3 1277,-1 19-3392</inkml:trace>
+  <inkml:trace contextRef="#ctx0" brushRef="#br0" timeOffset="2053.684">4385 679 16128,'-2'0'18,"1"1"0,0-1 0,-1 0 0,1 0 0,-1 0 0,1 0 0,0 0 0,-1 0 0,1-1 1,-1 1-1,1 0 0,0-1 0,-1 1 0,1-1 0,0 1 0,0-1 0,-1 0 0,0 0-18,2-1-3,0 0-1,0 0 1,0 0 0,0 1-1,1-1 1,-1 0-1,1 0 1,-1 0-1,1 1 1,-1-1-1,1 0 1,0 1-1,0-1 1,0 0 3,0-5-16,-5 7-7,-13 10-66,1 3 10,-1 2-1,2 0 1,0 1 0,-7 8 79,-54 80-67,24-24 460,-41 86-393,-32 95 799,54-106-318,-7-4 0,-8-1-481,40-83-5635,-53 57 5635,43-55-6887,-24 40 6887,63-84-2453</inkml:trace>
+  <inkml:trace contextRef="#ctx0" brushRef="#br0" timeOffset="2461.457">4609 736 16767,'1'1'2,"12"4"539,-17-8 436,-12-9-321,15 12-655,1-1-1,-1 1 0,1-1 1,-1 1-1,1 0 0,-1-1 1,1 1-1,-1 0 0,0-1 0,1 1 1,-1 0-1,0 0 0,1-1 1,-1 1-1,0 0 0,0 0 1,1 0-1,-1 0 0,0 0 0,1 0 1,-1 0-1,0 0 0,0 0 1,1 0-1,-1 1 0,0-1 1,1 0-1,-1 0 0,0 1 0,1-1 1,-1 1-1,-1 0 1,1 0 1,0 1-1,-1-1 1,1 1-1,0-1 0,0 1 1,0 0-1,0-1 1,0 1-1,0 0 1,1 0-1,-1 0-1,-2 7-1,1 1-1,0-1 1,0 1 0,0 5 1,1 8-236,1 0 1,2 0-1,0 0 0,1 0 1,3 10 235,34 116-418,-26-101 627,116 372 2129,-21-74-1753,-84-250-6878,9 77 6293,-28-139-9600</inkml:trace>
+  <inkml:trace contextRef="#ctx0" brushRef="#br0" timeOffset="3125.091">5753 895 13440,'-7'-14'0,"0"1"0,-1 0 0,0 1 0,-1 0 0,-1 0 0,0 1 0,0 0 0,-1 1 0,-1 0 0,1 1 0,-2 0 0,-2-1 0,6 5 0,0 0 0,0 1 0,-1 0 0,0 1 0,0 0 0,0 0 0,0 1 0,0 1 0,0-1 0,0 2 0,-1-1 0,1 2 0,0-1 0,0 1 0,-1 1 0,1 0 0,0 0 0,-3 2 0,3-1 53,-1 1 1,1 0 0,-1 1-1,1 0 1,1 1 0,-1 0-1,1 0 1,0 1 0,0 0-1,1 1 1,0 0 0,0 0-1,1 1 1,0-1 0,1 2-1,-2 2-53,2-1 151,0 1-1,1 0 1,0 0-1,1 1 1,1-1-1,0 1 1,0 0-1,1 0 0,1 0 1,0 0-1,1 0 1,1 0-1,-1 0 1,2 2-151,2 7 219,0 0 0,2-1 1,0 0-1,2 0 0,0 0 1,1-1-1,1 0 0,1-1 0,1 0 1,0 0-1,1-2 0,2 0 1,14 15-220,-15-19-100,0 0 1,1 0-1,0-2 1,1 0-1,1 0 1,-1-2-1,2 0 1,-1-1-1,1-1 0,0 0 1,1-2-1,-1 0 1,1-1-1,0-1 1,0 0-1,8-1 100,-17-3-29,1 1 0,0-1 0,0-1-1,-1 0 1,1-1 0,-1 0-1,0 0 1,1-1 0,-2 0-1,1-1 1,0 0 0,-1-1-1,0 0 1,0 0 0,-1-1 0,0 0-1,0 0 1,0-1 0,5-9 29,0 1 5,-1 0 0,-1-2 0,0 1 0,-2-1 0,0-1 0,-1 0 0,0 0-1,-2 0 1,4-19-5,-6 14-25,-1 0 0,-1 0 0,-1-1 0,-1 1 0,-2-18 25,-3-5 383,-3 0-1,-5-16-382,11 53 128,0 0 0,-1 1 0,0-1 0,0 0 0,-1 1 0,0 0 0,-1 0 0,1 0 0,-4-3-128,8 12 8,0 0-1,-1 0 0,1 0 1,0 0-1,0-1 0,0 1 1,0 0-1,0 0 0,0 0 1,0 0-1,0 0 0,0 0 1,0 0-1,-1 0 0,1 0 1,0-1-1,0 1 0,0 0 1,0 0-1,0 0 0,0 0 1,-1 0-1,1 0 0,0 0 1,0 0-1,0 0 0,0 0 1,0 0-1,0 0 0,-1 0 1,1 0-1,0 0 0,0 0 1,0 0-1,0 0 1,0 0-1,-1 0 0,1 0 1,0 1-1,0-1 0,0 0 1,0 0-1,0 0 0,0 0 1,0 0-1,0 0 0,-1 0 1,1 0-1,0 0-7,-2 10 57,1 11-90,27 354 995,4 33-366,8-72-172,15 208-3814,-52-499 2692,-2 1-1,-2 0 0,-5 29 699,2-44-2008,-1 0-1,-1-1 1,-2 0 0,-1-1-1,-11 22 2009,-21 36-2581</inkml:trace>
+</inkml:ink>
+</file>
+
+<file path=word/ink/ink2.xml><?xml version="1.0" encoding="utf-8"?>
+<inkml:ink xmlns:inkml="http://www.w3.org/2003/InkML">
+  <inkml:definitions>
+    <inkml:context xml:id="ctx0">
+      <inkml:inkSource xml:id="inkSrc0">
+        <inkml:traceFormat>
+          <inkml:channel name="X" type="integer" min="-2.14748E9" max="2.14748E9" units="cm"/>
+          <inkml:channel name="Y" type="integer" min="-2.14748E9" max="2.14748E9" units="cm"/>
+          <inkml:channel name="F" type="integer" max="32767" units="dev"/>
+        </inkml:traceFormat>
+        <inkml:channelProperties>
+          <inkml:channelProperty channel="X" name="resolution" value="1000" units="1/cm"/>
+          <inkml:channelProperty channel="Y" name="resolution" value="1000" units="1/cm"/>
+          <inkml:channelProperty channel="F" name="resolution" value="0" units="1/dev"/>
+        </inkml:channelProperties>
+      </inkml:inkSource>
+      <inkml:timestamp xml:id="ts0" timeString="2019-12-01T21:42:55.162"/>
+    </inkml:context>
+    <inkml:brush xml:id="br0">
+      <inkml:brushProperty name="width" value="0.1" units="cm"/>
+      <inkml:brushProperty name="height" value="0.1" units="cm"/>
+      <inkml:brushProperty name="color" value="#333333"/>
+    </inkml:brush>
+  </inkml:definitions>
+  <inkml:trace contextRef="#ctx0" brushRef="#br0">3 1940 7552,'0'-1'11,"0"1"1,-1-1-1,1 1 1,0-1-1,0 1 1,0-1 0,-1 0-1,1 1 1,0-1-1,0 1 1,0-1-1,0 1 1,0-1-1,0 0 1,0 1-1,0-1 1,0 1 0,0-1-1,0 1 1,1-1-1,-1 1 1,0-1-1,0 0 1,1 1-1,-1-1 1,0 1-1,1-1 1,-1 1-1,0 0 1,1-1 0,-1 1-1,0-1 1,1 1-1,-1 0 1,1-1-1,-1 1 1,1 0-1,-1-1 1,1 1-1,-1 0 1,1 0 0,-1 0-1,1-1 1,0 1-1,-1 0 1,1 0-1,-1 0 1,1 0-1,-1 0 1,1 0-1,0 0-11,6 0 253,0 1-1,0 0 0,-1 0 1,7 2-253,10 1 343,-10-4-316,-1 0-1,1-1 1,-1 0 0,1-1 0,-1-1-1,1 0 1,-1 0 0,0-1 0,5-3-27,20-10-119,-1-2 1,9-7 118,2-1 529,-19 9-38,-1 0 0,-1-2-1,0-1 1,-1-1 0,-2 0-1,0-2 1,-2-1 0,15-22-491,-3-1 885,-1-3 0,-3 0 0,-2-2 1,8-26-886,3-21-251,-4 0 0,-5-3 1,5-45 250,-7-4-424,-8 0 0,-5-13 424,-9 102-101,-4-1-1,-2 0 1,-3 0 0,-6-23 101,10 83 0,-1 0 1,0 0 0,0 0 0,0-1 0,-1 1 0,0 0 0,1 0 0,-2 1 0,1-1 0,0 0 0,-1 0-1,2 3 3,1 0-1,-1 1 1,0-1-1,1 1 1,-1 0 0,1-1-1,-1 1 1,0-1-1,1 1 1,-1 0-1,0 0 1,0-1-1,1 1 1,-1 0 0,0 0-1,0 0 1,1 0-1,-1 0 1,0 0-1,0 0 1,1 0-1,-1 0 1,0 0 0,0 0-3,-1 1 10,1 0 1,-1 0 0,0 0 0,0 0 0,1 0 0,-1 0 0,0 1-1,1-1 1,-1 1 0,1-1 0,0 1 0,0-1 0,-1 2-11,-9 13 178,1 0 0,0 0 0,2 1 1,0 0-1,-1 4-178,-29 94 242,26-74-309,-59 203 259,11 3 0,-26 241-192,73-383 403,6 0-403,5-70 214,3 1 0,1-1 0,1 0 0,8 28-214,-8-48-14,1 0 0,1 0 0,0 0 0,1-1 0,1 0 0,0 0 0,1 0 0,1-1 0,0 0 0,0-1-1,3 2 15,-3-5 9,0 0 0,1 0-1,0-1 1,0 0 0,1-1-1,0 0 1,1-1-1,-1 0 1,1-1 0,0 0-1,1-1 1,-1 0-1,7 0-8,3 0-58,0-1-1,0-2 0,1 0 0,-1-1 1,0-1-1,0-1 0,0-1 0,0-1 1,0-1-1,-1-1 0,0 0 1,0-2-1,0-1 0,-1 0 0,-1-2 1,1 0-1,0-2 59,15-11-25,-2-2 1,-1-1-1,-1-2 1,-1-1-1,-2-1 1,-1-1-1,-2-2 1,13-22 24,10-24 58,-4-2 1,-3-2 0,-4-2-1,13-52-58,-45 124-11,49-131 157,-42 117-20,2 0 0,0 1-1,17-22-125,-27 43 154,1 0 0,-1 1-1,1-1 1,0 1-1,0 0 1,0 1 0,1-1-1,0 1 1,5-3-154,-10 6 77,1 1 0,-1-1 1,1 1-1,-1-1 0,1 1 1,0-1-1,-1 1 0,1 0 1,0 0-1,-1 0 0,1 0 1,0 0-1,-1 0 0,1 0 1,-1 1-1,1-1 0,0 0 1,0 1-78,0 0 28,1 1 0,-1-1 1,0 1-1,0-1 1,0 1-1,0 0 0,-1 0 1,1 0-1,0 0 0,-1 0 1,0 0-1,1 0 1,-1 0-1,0 1 0,1 1-28,7 21-149,-1 0 0,-2 1-1,0-1 1,-2 1 0,-1 0-1,0 6 150,2 68-470,-3-1-1,-5 17 471,-21 199 98,17-238-151,-4 41 26,-12 184-1119,23-297 1122,1 55-37,-1-57 61,1 1 0,0 0 0,-1 0 0,1 0 0,1 0 0,-1-1 0,0 1 0,1-1 0,0 1 0,0-1 0,0 1 0,0-1 0,-1-2-18,0 0 1,0 1-1,0-1 1,1 0-1,-1-1 0,0 1 1,0 0-1,0 0 1,1 0-1,-1-1 1,0 1-1,1-1 0,-1 1 1,0-1-1,1 1 1,-1-1-1,1 0 1,-1 0-1,1 0 1,-1 0-1,1 0 0,-1 0 1,1 0-1,-1 0 1,1 0-1,-1-1 18,5 0-23,-1-1-1,0 0 1,1-1-1,-1 1 1,0-1-1,2-2 24,23-14 399,-1-2 0,-2-2 0,0 0 0,-1-2 0,22-27-399,3-10 443,-3-3-1,4-12-442,176-291-256,-227 366 256,7-12 52,1 0 0,0 1 0,1 0 0,0 0-1,8-6-51,-16 17 8,0 0-1,0 0 1,0 0-1,1 0 1,-1 1-1,0-1 1,1 1-1,-1-1 0,1 1 1,-1 0-1,1 0 1,0 0-1,0 0 1,-1 1-1,1-1 0,0 1 1,0 0-1,0-1 1,0 1-1,0 1 1,-1-1-1,1 0 1,0 1-1,0-1 0,0 1 1,-1 0-1,1 0 1,0 0-1,-1 0 1,1 0-1,-1 1 1,1-1-1,-1 1 0,2 0-7,3 5-3,-1 0-1,1 0 0,-1 1 0,0-1 0,-1 1 0,1 1 1,-2-1-1,1 1 0,-1 0 0,0 1 4,2 3-47,19 49-263,-2 0 0,-4 2 0,8 43 310,-6-23 119,25 64-119,-41-135 29,0-1-1,0 0 1,1 0-1,1 0 1,0-1-1,0 0 1,1 0-1,1 0 0,6 5-28,-13-14-3,0 0 0,1 0 0,-1-1 0,1 1 0,-1-1 0,1 1 0,-1-1-1,1 0 1,0 0 0,0 0 0,-1-1 0,1 1 0,0 0 0,0-1 0,0 0 0,0 0-1,0 0 1,2 0 3,-1-1-14,0 0 0,0 0 0,0 0 0,-1-1 0,1 1 0,0-1 0,-1 0 0,1 0 0,-1-1 0,1 1 0,-1-1 0,1 0 14,7-9-112,1-1 0,-2 0 0,0 0 0,0-1 0,-2 0 0,1-1 112,32-64-145,-3-3 0,5-24 145,-14 32 445,3 1 1,4 2-1,6-5-445,-39 69 104,1 0 1,0 1 0,1-1 0,0 1-1,0 0 1,0 0 0,0 1 0,1 0-1,0 0 1,0 0 0,4-2-105,-8 6 7,-1 1-1,0-1 1,0 1 0,0 0 0,1 0 0,-1-1 0,0 1 0,1 0 0,-1 0 0,0 0-1,1 0 1,-1 0 0,0 0 0,0 1 0,1-1 0,-1 0 0,0 1 0,0-1 0,1 1-1,-1-1 1,0 1 0,0 0 0,0-1 0,1 1-7,1 3 12,1-1-1,-1 0 1,0 1-1,0 0 1,0-1-1,2 5-11,15 27-164,-1 1 0,-2 0-1,9 30 165,-3-10-765,7 10 765,-27-60-160,0 0 1,1 0 0,0 0 0,0 0 0,0-1-1,1 1 1,4 3 159,-8-8-25,1 1 0,0-1 1,0 0-1,0 0 0,0 1 0,0-1 0,0 0 1,0-1-1,0 1 0,1 0 0,-1-1 0,0 1 1,1-1-1,-1 0 0,0 1 0,0-1 0,1 0 0,-1-1 1,0 1-1,1 0 0,-1-1 0,0 1 0,2-1 25,3-2 41,0 0-1,-1 0 0,1-1 0,-1 1 0,0-2 0,0 1 0,0 0 0,4-6-40,42-45 427,-46 48-407,70-87 1132,-4-3 0,4-15-1152,-73 106 542,-9 14-224,-8 16 102,12-21-394,1 0 0,0 1 0,0-1 0,0 1 1,0-1-1,0 1 0,1-1 0,0 1 0,-1-1 0,1 1 0,1 0 0,-1-1 0,0 1 0,1-1 0,0 1 0,0-1 0,0 0 0,0 1 0,1 1-26,1-1 26,0 1-1,0-1 1,1 0 0,-1 0-1,1 0 1,-1 0 0,1-1-1,1 0 1,-1 0 0,0 0-1,1 0 1,1 1-26,11 4 83,1-1 1,-1-1-1,1 0 1,1-1-1,-1-1 0,0-1 1,2 0-84,54 3 696,1-3 0,0-3-1,50-8-695,-64 4 110,1072-105 658,-794 71-661,1160-154 134,-976 100-2829,435-139 2588,-57-71-14229,-467 143 8427</inkml:trace>
+</inkml:ink>
+</file>
+
+<file path=word/ink/ink3.xml><?xml version="1.0" encoding="utf-8"?>
+<inkml:ink xmlns:inkml="http://www.w3.org/2003/InkML">
+  <inkml:definitions>
+    <inkml:context xml:id="ctx0">
+      <inkml:inkSource xml:id="inkSrc0">
+        <inkml:traceFormat>
+          <inkml:channel name="X" type="integer" min="-2.14748E9" max="2.14748E9" units="cm"/>
+          <inkml:channel name="Y" type="integer" min="-2.14748E9" max="2.14748E9" units="cm"/>
+          <inkml:channel name="F" type="integer" max="32767" units="dev"/>
+        </inkml:traceFormat>
+        <inkml:channelProperties>
+          <inkml:channelProperty channel="X" name="resolution" value="1000" units="1/cm"/>
+          <inkml:channelProperty channel="Y" name="resolution" value="1000" units="1/cm"/>
+          <inkml:channelProperty channel="F" name="resolution" value="0" units="1/dev"/>
+        </inkml:channelProperties>
+      </inkml:inkSource>
       <inkml:timestamp xml:id="ts0" timeString="2019-11-07T15:51:40.400"/>
     </inkml:context>
     <inkml:brush xml:id="br0">
@@ -6423,7 +6622,7 @@
 </file>
 
 <file path=customXml/itemProps1.xml><?xml version="1.0" encoding="utf-8"?>
-<ds:datastoreItem xmlns:ds="http://schemas.openxmlformats.org/officeDocument/2006/customXml" ds:itemID="{4DA31FB3-7263-4D4C-A8A1-1E0AB0DA0EC3}">
+<ds:datastoreItem xmlns:ds="http://schemas.openxmlformats.org/officeDocument/2006/customXml" ds:itemID="{AA5A0794-1D91-46C0-B4A4-88C0EEDBCA4C}">
   <ds:schemaRefs>
     <ds:schemaRef ds:uri="http://schemas.openxmlformats.org/officeDocument/2006/bibliography"/>
   </ds:schemaRefs>

</xml_diff>